<commit_message>
Update 9/18/2023 7:33PM EST
Update as of 7:33PM EST on 9/18/2023.
</commit_message>
<xml_diff>
--- a/&SPECIFIC/&ARM WAR CRIME PREVENTION/20230918 - Global United Defense, Inc. - Arm War Crime Prevention Security Systems - v1.0.1.12.docx
+++ b/&SPECIFIC/&ARM WAR CRIME PREVENTION/20230918 - Global United Defense, Inc. - Arm War Crime Prevention Security Systems - v1.0.1.12.docx
@@ -199,7 +199,7 @@
           <w:sz w:val="28"/>
           <w:szCs w:val="28"/>
         </w:rPr>
-        <w:t>9/18/2023 7:26:58 PM</w:t>
+        <w:t>9/18/2023 7:33:11 PM</w:t>
       </w:r>
     </w:p>
     <w:p>
@@ -1282,15 +1282,7 @@
           <w:bCs/>
           <w:color w:val="FF0000"/>
         </w:rPr>
-        <w:t xml:space="preserve">ARM PIT LASER </w:t>
-      </w:r>
-      <w:r>
-        <w:rPr>
-          <w:b/>
-          <w:bCs/>
-          <w:color w:val="FF0000"/>
-        </w:rPr>
-        <w:t xml:space="preserve">STRETCH </w:t>
+        <w:t xml:space="preserve">ARM PIT LASER STRETCH </w:t>
       </w:r>
       <w:proofErr w:type="gramStart"/>
       <w:r>
@@ -1412,7 +1404,7 @@
           <w:bCs/>
           <w:color w:val="FF0000"/>
         </w:rPr>
-        <w:t xml:space="preserve">ELBOW </w:t>
+        <w:t xml:space="preserve">BALL &amp; </w:t>
       </w:r>
       <w:proofErr w:type="gramStart"/>
       <w:r>
@@ -1421,7 +1413,7 @@
           <w:bCs/>
           <w:color w:val="FF0000"/>
         </w:rPr>
-        <w:t>ARTHRITIS</w:t>
+        <w:t>CHAIN</w:t>
       </w:r>
       <w:r>
         <w:rPr>
@@ -1473,7 +1465,16 @@
           <w:bCs/>
           <w:color w:val="FF0000"/>
         </w:rPr>
-        <w:t>ELBOW CRACK</w:t>
+        <w:t xml:space="preserve">ELBOW </w:t>
+      </w:r>
+      <w:proofErr w:type="gramStart"/>
+      <w:r>
+        <w:rPr>
+          <w:b/>
+          <w:bCs/>
+          <w:color w:val="FF0000"/>
+        </w:rPr>
+        <w:t>ARTHRITIS</w:t>
       </w:r>
       <w:r>
         <w:rPr>
@@ -1482,6 +1483,7 @@
         </w:rPr>
         <w:t>;</w:t>
       </w:r>
+      <w:proofErr w:type="gramEnd"/>
     </w:p>
     <w:p>
       <w:pPr>
@@ -1524,7 +1526,7 @@
           <w:bCs/>
           <w:color w:val="FF0000"/>
         </w:rPr>
-        <w:t>ELBOW GREASE</w:t>
+        <w:t>ELBOW CRACK</w:t>
       </w:r>
       <w:r>
         <w:rPr>
@@ -1575,7 +1577,7 @@
           <w:bCs/>
           <w:color w:val="FF0000"/>
         </w:rPr>
-        <w:t>ELBOW INTENSE</w:t>
+        <w:t>ELBOW GREASE</w:t>
       </w:r>
       <w:r>
         <w:rPr>
@@ -1627,7 +1629,7 @@
           <w:bCs/>
           <w:color w:val="FF0000"/>
         </w:rPr>
-        <w:t>ELBOW PAIN</w:t>
+        <w:t>ELBOW INTENSE</w:t>
       </w:r>
       <w:r>
         <w:rPr>
@@ -1678,7 +1680,7 @@
           <w:bCs/>
           <w:color w:val="FF0000"/>
         </w:rPr>
-        <w:t>ELBOW POP</w:t>
+        <w:t>ELBOW PAIN</w:t>
       </w:r>
       <w:r>
         <w:rPr>
@@ -1729,7 +1731,7 @@
           <w:bCs/>
           <w:color w:val="FF0000"/>
         </w:rPr>
-        <w:t>ELBOW SNAP</w:t>
+        <w:t>ELBOW POP</w:t>
       </w:r>
       <w:r>
         <w:rPr>
@@ -1780,7 +1782,7 @@
           <w:bCs/>
           <w:color w:val="FF0000"/>
         </w:rPr>
-        <w:t>ELBOW MUSCLE CONTRACTION</w:t>
+        <w:t>ELBOW SNAP</w:t>
       </w:r>
       <w:r>
         <w:rPr>
@@ -1831,7 +1833,7 @@
           <w:bCs/>
           <w:color w:val="FF0000"/>
         </w:rPr>
-        <w:t>ELBOW TENSE</w:t>
+        <w:t>ELBOW MUSCLE CONTRACTION</w:t>
       </w:r>
       <w:r>
         <w:rPr>
@@ -1882,7 +1884,7 @@
           <w:bCs/>
           <w:color w:val="FF0000"/>
         </w:rPr>
-        <w:t>ELBOW TENSION</w:t>
+        <w:t>ELBOW TENSE</w:t>
       </w:r>
       <w:r>
         <w:rPr>
@@ -1933,7 +1935,7 @@
           <w:bCs/>
           <w:color w:val="FF0000"/>
         </w:rPr>
-        <w:t>ELBOW WARRANT</w:t>
+        <w:t>ELBOW TENSION</w:t>
       </w:r>
       <w:r>
         <w:rPr>
@@ -1984,7 +1986,7 @@
           <w:bCs/>
           <w:color w:val="FF0000"/>
         </w:rPr>
-        <w:t>ELBOWS FALL OFF</w:t>
+        <w:t>ELBOW WARRANT</w:t>
       </w:r>
       <w:r>
         <w:rPr>
@@ -2035,7 +2037,7 @@
           <w:bCs/>
           <w:color w:val="FF0000"/>
         </w:rPr>
-        <w:t>FIDGETS</w:t>
+        <w:t>ELBOWS FALL OFF</w:t>
       </w:r>
       <w:r>
         <w:rPr>
@@ -2086,7 +2088,7 @@
           <w:bCs/>
           <w:color w:val="FF0000"/>
         </w:rPr>
-        <w:t>INTENSE ELBOW</w:t>
+        <w:t>FIDGETS</w:t>
       </w:r>
       <w:r>
         <w:rPr>
@@ -2137,6 +2139,188 @@
           <w:bCs/>
           <w:color w:val="FF0000"/>
         </w:rPr>
+        <w:t>INTENSE ELBOW</w:t>
+      </w:r>
+      <w:r>
+        <w:rPr>
+          <w:b/>
+          <w:bCs/>
+        </w:rPr>
+        <w:t>;</w:t>
+      </w:r>
+    </w:p>
+    <w:p>
+      <w:pPr>
+        <w:ind w:left="360"/>
+        <w:jc w:val="both"/>
+        <w:rPr>
+          <w:b/>
+          <w:bCs/>
+        </w:rPr>
+      </w:pPr>
+      <w:r>
+        <w:tab/>
+      </w:r>
+      <w:r>
+        <w:rPr>
+          <w:u w:val="single"/>
+        </w:rPr>
+        <w:t>PREVENTION SECURITY SYSTEM</w:t>
+      </w:r>
+      <w:r>
+        <w:rPr>
+          <w:u w:val="single"/>
+        </w:rPr>
+        <w:t>:</w:t>
+      </w:r>
+      <w:r>
+        <w:t xml:space="preserve"> </w:t>
+      </w:r>
+      <w:r>
+        <w:rPr>
+          <w:b/>
+          <w:bCs/>
+          <w:color w:val="FF0000"/>
+        </w:rPr>
+        <w:t xml:space="preserve">ANY </w:t>
+      </w:r>
+      <w:r>
+        <w:rPr>
+          <w:b/>
+          <w:bCs/>
+          <w:color w:val="FF0000"/>
+        </w:rPr>
+        <w:t xml:space="preserve">PINCER </w:t>
+      </w:r>
+      <w:proofErr w:type="gramStart"/>
+      <w:r>
+        <w:rPr>
+          <w:b/>
+          <w:bCs/>
+          <w:color w:val="FF0000"/>
+        </w:rPr>
+        <w:t>CHEST</w:t>
+      </w:r>
+      <w:r>
+        <w:rPr>
+          <w:b/>
+          <w:bCs/>
+        </w:rPr>
+        <w:t>;</w:t>
+      </w:r>
+      <w:proofErr w:type="gramEnd"/>
+    </w:p>
+    <w:p>
+      <w:pPr>
+        <w:ind w:left="360"/>
+        <w:jc w:val="both"/>
+        <w:rPr>
+          <w:b/>
+          <w:bCs/>
+        </w:rPr>
+      </w:pPr>
+      <w:r>
+        <w:tab/>
+      </w:r>
+      <w:r>
+        <w:rPr>
+          <w:u w:val="single"/>
+        </w:rPr>
+        <w:t>PREVENTION SECURITY SYSTEM</w:t>
+      </w:r>
+      <w:r>
+        <w:rPr>
+          <w:u w:val="single"/>
+        </w:rPr>
+        <w:t>:</w:t>
+      </w:r>
+      <w:r>
+        <w:t xml:space="preserve"> </w:t>
+      </w:r>
+      <w:r>
+        <w:rPr>
+          <w:b/>
+          <w:bCs/>
+          <w:color w:val="FF0000"/>
+        </w:rPr>
+        <w:t xml:space="preserve">ANY </w:t>
+      </w:r>
+      <w:r>
+        <w:rPr>
+          <w:b/>
+          <w:bCs/>
+          <w:color w:val="FF0000"/>
+        </w:rPr>
+        <w:t xml:space="preserve">PINCER </w:t>
+      </w:r>
+      <w:proofErr w:type="gramStart"/>
+      <w:r>
+        <w:rPr>
+          <w:b/>
+          <w:bCs/>
+          <w:color w:val="FF0000"/>
+        </w:rPr>
+        <w:t>V</w:t>
+      </w:r>
+      <w:r>
+        <w:rPr>
+          <w:b/>
+          <w:bCs/>
+          <w:color w:val="FF0000"/>
+        </w:rPr>
+        <w:t>EST</w:t>
+      </w:r>
+      <w:r>
+        <w:rPr>
+          <w:b/>
+          <w:bCs/>
+        </w:rPr>
+        <w:t>;</w:t>
+      </w:r>
+      <w:proofErr w:type="gramEnd"/>
+    </w:p>
+    <w:p>
+      <w:pPr>
+        <w:ind w:left="360"/>
+        <w:jc w:val="both"/>
+        <w:rPr>
+          <w:b/>
+          <w:bCs/>
+        </w:rPr>
+      </w:pPr>
+      <w:r>
+        <w:tab/>
+      </w:r>
+      <w:r>
+        <w:rPr>
+          <w:u w:val="single"/>
+        </w:rPr>
+        <w:t>PREVENTION SECURITY SYSTEM</w:t>
+      </w:r>
+      <w:r>
+        <w:rPr>
+          <w:u w:val="single"/>
+        </w:rPr>
+        <w:t>:</w:t>
+      </w:r>
+      <w:r>
+        <w:t xml:space="preserve"> </w:t>
+      </w:r>
+      <w:r>
+        <w:rPr>
+          <w:b/>
+          <w:bCs/>
+          <w:color w:val="FF0000"/>
+        </w:rPr>
+        <w:t xml:space="preserve">ANY </w:t>
+      </w:r>
+      <w:proofErr w:type="gramStart"/>
+      <w:r>
+        <w:rPr>
+          <w:b/>
+          <w:bCs/>
+          <w:color w:val="FF0000"/>
+        </w:rPr>
         <w:t>S</w:t>
       </w:r>
       <w:r>
@@ -2145,7 +2329,59 @@
           <w:bCs/>
           <w:color w:val="FF0000"/>
         </w:rPr>
-        <w:t xml:space="preserve">TRETCH </w:t>
+        <w:t>HACKLES</w:t>
+      </w:r>
+      <w:r>
+        <w:rPr>
+          <w:b/>
+          <w:bCs/>
+        </w:rPr>
+        <w:t>;</w:t>
+      </w:r>
+      <w:proofErr w:type="gramEnd"/>
+    </w:p>
+    <w:p>
+      <w:pPr>
+        <w:ind w:left="360"/>
+        <w:jc w:val="both"/>
+        <w:rPr>
+          <w:b/>
+          <w:bCs/>
+        </w:rPr>
+      </w:pPr>
+      <w:r>
+        <w:tab/>
+      </w:r>
+      <w:r>
+        <w:rPr>
+          <w:u w:val="single"/>
+        </w:rPr>
+        <w:t>PREVENTION SECURITY SYSTEM</w:t>
+      </w:r>
+      <w:r>
+        <w:rPr>
+          <w:u w:val="single"/>
+        </w:rPr>
+        <w:t>:</w:t>
+      </w:r>
+      <w:r>
+        <w:t xml:space="preserve"> </w:t>
+      </w:r>
+      <w:r>
+        <w:rPr>
+          <w:b/>
+          <w:bCs/>
+          <w:color w:val="FF0000"/>
+        </w:rPr>
+        <w:t xml:space="preserve">ANY </w:t>
+      </w:r>
+      <w:r>
+        <w:rPr>
+          <w:b/>
+          <w:bCs/>
+          <w:color w:val="FF0000"/>
+        </w:rPr>
+        <w:t xml:space="preserve">STRETCH </w:t>
       </w:r>
       <w:proofErr w:type="gramStart"/>
       <w:r>

</xml_diff>